<commit_message>
Aktualizacja notatek z lekcji 11 - Debugowanie i dodanie notatek w formacie .md
</commit_message>
<xml_diff>
--- a/Tydzien1/Lekcja11/LEKCJA11-Debugowanie.docx
+++ b/Tydzien1/Lekcja11/LEKCJA11-Debugowanie.docx
@@ -289,13 +289,7 @@
         <w:ind w:left="1418"/>
       </w:pPr>
       <w:r>
-        <w:t>Polecenie</w:t>
-      </w:r>
-      <w:r>
-        <w:t xml:space="preserve"> którego dotyczy wstawiony punkt zatrzymania programu zaznaczone będzie w oknie edytora kodu czerwoną ramką.</w:t>
-      </w:r>
-      <w:r>
-        <w:t xml:space="preserve"> </w:t>
+        <w:t xml:space="preserve">Polecenie którego dotyczy wstawiony punkt zatrzymania programu zaznaczone będzie w oknie edytora kodu czerwoną ramką. </w:t>
       </w:r>
       <w:r>
         <w:t>Wykonywanie programu</w:t>
@@ -500,7 +494,13 @@
         <w:fldChar w:fldCharType="separate"/>
       </w:r>
       <w:r>
-        <w:t>Kontynuowanie działania programu do wybranej linii</w:t>
+        <w:t>Kontynuowanie działania programu o</w:t>
+      </w:r>
+      <w:r>
+        <w:t>d</w:t>
+      </w:r>
+      <w:r>
+        <w:t xml:space="preserve"> wybranej linii</w:t>
       </w:r>
       <w:r>
         <w:fldChar w:fldCharType="end"/>
@@ -544,13 +544,7 @@
         <w:t xml:space="preserve">Zamiast przechodzić do kolejnego polecenia można wejść do wnętrza metody/klasy użytej w instrukcji przed którą program został wstrzymany. </w:t>
       </w:r>
       <w:r>
-        <w:t>W tym celu możemy użyć skrótu F1</w:t>
-      </w:r>
-      <w:r>
-        <w:t>1</w:t>
-      </w:r>
-      <w:r>
-        <w:t>, odpowiedniego przycisku z paska narzędzi (</w:t>
+        <w:t>W tym celu możemy użyć skrótu F11, odpowiedniego przycisku z paska narzędzi (</w:t>
       </w:r>
       <w:r>
         <w:rPr>
@@ -612,7 +606,13 @@
         <w:fldChar w:fldCharType="separate"/>
       </w:r>
       <w:r>
-        <w:t>Kontynuowanie działania programu do wybranej linii</w:t>
+        <w:t>Kontynuowanie działania programu o</w:t>
+      </w:r>
+      <w:r>
+        <w:t>d</w:t>
+      </w:r>
+      <w:r>
+        <w:t xml:space="preserve"> wybranej linii</w:t>
       </w:r>
       <w:r>
         <w:fldChar w:fldCharType="end"/>
@@ -643,31 +643,7 @@
         <w:rPr>
           <w:color w:val="auto"/>
         </w:rPr>
-        <w:t>W</w:t>
-      </w:r>
-      <w:r>
-        <w:rPr>
-          <w:color w:val="auto"/>
-        </w:rPr>
-        <w:t>yjście</w:t>
-      </w:r>
-      <w:r>
-        <w:rPr>
-          <w:color w:val="auto"/>
-        </w:rPr>
-        <w:t xml:space="preserve"> </w:t>
-      </w:r>
-      <w:r>
-        <w:rPr>
-          <w:color w:val="auto"/>
-        </w:rPr>
-        <w:t>z</w:t>
-      </w:r>
-      <w:r>
-        <w:rPr>
-          <w:color w:val="auto"/>
-        </w:rPr>
-        <w:t xml:space="preserve"> wnętrza klasy/metody</w:t>
+        <w:t>Wyjście z wnętrza klasy/metody</w:t>
       </w:r>
       <w:bookmarkEnd w:id="2"/>
     </w:p>
@@ -696,24 +672,14 @@
       </w:r>
       <w:proofErr w:type="spellEnd"/>
       <w:r>
-        <w:t xml:space="preserve"> + </w:t>
-      </w:r>
-      <w:r>
-        <w:t>F11, odpowiedniego przycisku z paska narzędzi (</w:t>
-      </w:r>
-      <w:r>
-        <w:rPr>
-          <w:i/>
-          <w:iCs/>
-        </w:rPr>
-        <w:t xml:space="preserve">Step </w:t>
-      </w:r>
-      <w:r>
-        <w:rPr>
-          <w:i/>
-          <w:iCs/>
-        </w:rPr>
-        <w:t>Out</w:t>
+        <w:t xml:space="preserve"> + F11, odpowiedniego przycisku z paska narzędzi (</w:t>
+      </w:r>
+      <w:r>
+        <w:rPr>
+          <w:i/>
+          <w:iCs/>
+        </w:rPr>
+        <w:t>Step Out</w:t>
       </w:r>
       <w:r>
         <w:t xml:space="preserve">) </w:t>
@@ -741,94 +707,81 @@
           <w:i/>
           <w:iCs/>
         </w:rPr>
-        <w:t xml:space="preserve">Step </w:t>
-      </w:r>
-      <w:r>
-        <w:rPr>
-          <w:i/>
-          <w:iCs/>
-        </w:rPr>
-        <w:t>Out</w:t>
-      </w:r>
-      <w:r>
-        <w:t>).</w:t>
+        <w:t>Step Out</w:t>
+      </w:r>
+      <w:r>
+        <w:t xml:space="preserve">). </w:t>
+      </w:r>
+      <w:r>
+        <w:t>Powoduje to przejście do miejsca w kodzie</w:t>
+      </w:r>
+      <w:r>
+        <w:t xml:space="preserve"> po wykonaniu</w:t>
+      </w:r>
+      <w:r>
+        <w:t xml:space="preserve"> metody, w której właśnie się znajdujemy.</w:t>
+      </w:r>
+      <w:r>
+        <w:t xml:space="preserve"> Tak więc jeżeli znajdujemy się w metodzie </w:t>
+      </w:r>
+      <w:proofErr w:type="spellStart"/>
+      <w:r>
+        <w:rPr>
+          <w:i/>
+          <w:iCs/>
+        </w:rPr>
+        <w:t>Main</w:t>
+      </w:r>
+      <w:proofErr w:type="spellEnd"/>
+      <w:r>
+        <w:t xml:space="preserve"> spowoduje to zakończenie działania programu (kontynuację jego pracy do kolejnego </w:t>
+      </w:r>
+      <w:proofErr w:type="spellStart"/>
+      <w:r>
+        <w:rPr>
+          <w:i/>
+          <w:iCs/>
+        </w:rPr>
+        <w:t>Breakpointa</w:t>
+      </w:r>
+      <w:proofErr w:type="spellEnd"/>
+      <w:r>
+        <w:t xml:space="preserve"> lub innego zatr</w:t>
+      </w:r>
+      <w:r>
+        <w:t xml:space="preserve">zymania niezwiązanego z </w:t>
+      </w:r>
+      <w:proofErr w:type="spellStart"/>
+      <w:r>
+        <w:t>debugerem</w:t>
+      </w:r>
+      <w:proofErr w:type="spellEnd"/>
+      <w:r>
+        <w:t xml:space="preserve">). W innym wypadku przechodzimy do poleceń metody znajdującej się o poziom wyżej. </w:t>
+      </w:r>
+      <w:r>
+        <w:t>Załóżmy, że</w:t>
       </w:r>
       <w:r>
         <w:t xml:space="preserve"> </w:t>
       </w:r>
       <w:r>
-        <w:t>Powoduje to przejście do miejsca w kodzie</w:t>
-      </w:r>
-      <w:r>
-        <w:t xml:space="preserve"> po wykonaniu</w:t>
-      </w:r>
-      <w:r>
-        <w:t xml:space="preserve"> metody, w której właśnie się znajdujemy.</w:t>
-      </w:r>
-      <w:r>
-        <w:t xml:space="preserve"> Tak więc jeżeli znajdujemy się w metodzie </w:t>
-      </w:r>
-      <w:proofErr w:type="spellStart"/>
-      <w:r>
-        <w:rPr>
-          <w:i/>
-          <w:iCs/>
-        </w:rPr>
-        <w:t>Main</w:t>
-      </w:r>
-      <w:proofErr w:type="spellEnd"/>
-      <w:r>
-        <w:t xml:space="preserve"> spowoduje to zakończenie działania programu (kontynuację jego pracy do kolejnego </w:t>
-      </w:r>
-      <w:proofErr w:type="spellStart"/>
-      <w:r>
-        <w:rPr>
-          <w:i/>
-          <w:iCs/>
-        </w:rPr>
-        <w:t>Breakpointa</w:t>
-      </w:r>
-      <w:proofErr w:type="spellEnd"/>
-      <w:r>
-        <w:t xml:space="preserve"> lub innego zatr</w:t>
-      </w:r>
-      <w:r>
-        <w:t xml:space="preserve">zymania niezwiązanego z </w:t>
-      </w:r>
-      <w:proofErr w:type="spellStart"/>
-      <w:r>
-        <w:t>debugerem</w:t>
-      </w:r>
-      <w:proofErr w:type="spellEnd"/>
-      <w:r>
-        <w:t xml:space="preserve">). W innym wypadku przechodzimy do poleceń metody znajdującej się o poziom wyżej. </w:t>
-      </w:r>
-      <w:r>
-        <w:t>Załóżmy, że</w:t>
+        <w:t>zatrzymaliśmy program przed</w:t>
+      </w:r>
+      <w:r>
+        <w:t xml:space="preserve"> instrukcj</w:t>
+      </w:r>
+      <w:r>
+        <w:t>ą</w:t>
+      </w:r>
+      <w:r>
+        <w:t xml:space="preserve"> przypisania wyniku działania jakiejś metody</w:t>
       </w:r>
       <w:r>
         <w:t xml:space="preserve"> </w:t>
       </w:r>
       <w:r>
-        <w:t>zatrzymaliśmy program przed</w:t>
-      </w:r>
-      <w:r>
-        <w:t xml:space="preserve"> instrukcj</w:t>
-      </w:r>
-      <w:r>
-        <w:t>ą</w:t>
-      </w:r>
-      <w:r>
-        <w:t xml:space="preserve"> przypisania wyniku działania jakiejś metody</w:t>
-      </w:r>
-      <w:r>
-        <w:t xml:space="preserve"> </w:t>
-      </w:r>
-      <w:r>
-        <w:t>do zmiennej</w:t>
-      </w:r>
-      <w:r>
-        <w:t>. N</w:t>
+        <w:t>do zmiennej. N</w:t>
       </w:r>
       <w:r>
         <w:t>p.:</w:t>
@@ -1125,22 +1078,34 @@
           <w:color w:val="auto"/>
         </w:rPr>
       </w:pPr>
-      <w:bookmarkStart w:id="3" w:name="_Ref86091298"/>
-      <w:bookmarkStart w:id="4" w:name="_Hlk86091493"/>
+      <w:bookmarkStart w:id="3" w:name="_Hlk86091493"/>
+      <w:bookmarkStart w:id="4" w:name="_Ref86091298"/>
       <w:r>
         <w:rPr>
           <w:color w:val="auto"/>
         </w:rPr>
         <w:t>Kontynuowanie działania programu</w:t>
       </w:r>
+      <w:bookmarkEnd w:id="3"/>
+      <w:r>
+        <w:rPr>
+          <w:color w:val="auto"/>
+        </w:rPr>
+        <w:t xml:space="preserve"> o</w:t>
+      </w:r>
+      <w:r>
+        <w:rPr>
+          <w:color w:val="auto"/>
+        </w:rPr>
+        <w:t>d</w:t>
+      </w:r>
+      <w:r>
+        <w:rPr>
+          <w:color w:val="auto"/>
+        </w:rPr>
+        <w:t xml:space="preserve"> wybranej linii</w:t>
+      </w:r>
       <w:bookmarkEnd w:id="4"/>
-      <w:r>
-        <w:rPr>
-          <w:color w:val="auto"/>
-        </w:rPr>
-        <w:t xml:space="preserve"> do wybranej linii</w:t>
-      </w:r>
-      <w:bookmarkEnd w:id="3"/>
     </w:p>
     <w:p>
       <w:pPr>
@@ -1472,10 +1437,7 @@
         <w:t xml:space="preserve">Wykonywanie programu można również kontynuować do momentu napotkania kolejnego punktu zatrzymania lub innego </w:t>
       </w:r>
       <w:r>
-        <w:t xml:space="preserve">wydarzenia powodującego wstrzymanie programu (np. polecenia pobierającego dane od użytkownika). W tym celu można użyć </w:t>
-      </w:r>
-      <w:r>
-        <w:t>skrótu</w:t>
+        <w:t>wydarzenia powodującego wstrzymanie programu (np. polecenia pobierającego dane od użytkownika). W tym celu można użyć skrótu</w:t>
       </w:r>
       <w:r>
         <w:t xml:space="preserve"> </w:t>
@@ -1556,19 +1518,7 @@
         <w:fldChar w:fldCharType="separate"/>
       </w:r>
       <w:r>
-        <w:t>W</w:t>
-      </w:r>
-      <w:r>
-        <w:t>yjście</w:t>
-      </w:r>
-      <w:r>
-        <w:t xml:space="preserve"> </w:t>
-      </w:r>
-      <w:r>
-        <w:t>z</w:t>
-      </w:r>
-      <w:r>
-        <w:t xml:space="preserve"> wnętrza klasy/metody</w:t>
+        <w:t>Wyjście z wnętrza klasy/metody</w:t>
       </w:r>
       <w:r>
         <w:fldChar w:fldCharType="end"/>

</xml_diff>